<commit_message>
wip In keyboard-layouts-mac-win.txt etc EZ Eyes keyboard
</commit_message>
<xml_diff>
--- a/bin/template/cfgrec/keyboard-layouts-mac-win.docx
+++ b/bin/template/cfgrec/keyboard-layouts-mac-win.docx
@@ -1580,6 +1580,414 @@
           <w:szCs w:val="36"/>
         </w:rPr>
         <w:t xml:space="preserve">|Ctrl|Win|Alt|                |Gr |  FN  |Ctrl | </w:t>
+      </w:r>
+    </w:p>
+    <w:p>
+      <w:pPr>
+        <w:pStyle w:val="Normal"/>
+        <w:rPr/>
+      </w:pPr>
+      <w:r>
+        <w:rPr/>
+      </w:r>
+    </w:p>
+    <w:p>
+      <w:pPr>
+        <w:pStyle w:val="Normal"/>
+        <w:rPr/>
+      </w:pPr>
+      <w:r>
+        <w:rPr/>
+      </w:r>
+    </w:p>
+    <w:p>
+      <w:pPr>
+        <w:pStyle w:val="Normal"/>
+        <w:rPr>
+          <w:rFonts w:ascii="Courier 10 Pitch" w:hAnsi="Courier 10 Pitch"/>
+          <w:sz w:val="36"/>
+          <w:szCs w:val="36"/>
+        </w:rPr>
+      </w:pPr>
+      <w:r>
+        <w:rPr>
+          <w:rFonts w:ascii="Courier 10 Pitch" w:hAnsi="Courier 10 Pitch"/>
+          <w:sz w:val="36"/>
+          <w:szCs w:val="36"/>
+        </w:rPr>
+        <w:t>EZ EYES Keyboard connected to Windows</w:t>
+      </w:r>
+    </w:p>
+    <w:p>
+      <w:pPr>
+        <w:pStyle w:val="Normal"/>
+        <w:rPr>
+          <w:rFonts w:ascii="Courier 10 Pitch" w:hAnsi="Courier 10 Pitch"/>
+          <w:sz w:val="36"/>
+          <w:szCs w:val="36"/>
+        </w:rPr>
+      </w:pPr>
+      <w:r>
+        <w:rPr>
+          <w:rFonts w:ascii="Courier 10 Pitch" w:hAnsi="Courier 10 Pitch"/>
+          <w:sz w:val="36"/>
+          <w:szCs w:val="36"/>
+        </w:rPr>
+        <w:t xml:space="preserve"> </w:t>
+      </w:r>
+      <w:r>
+        <w:rPr>
+          <w:rFonts w:ascii="Courier 10 Pitch" w:hAnsi="Courier 10 Pitch"/>
+          <w:sz w:val="36"/>
+          <w:szCs w:val="36"/>
+        </w:rPr>
+        <w:t>__</w:t>
+      </w:r>
+    </w:p>
+    <w:p>
+      <w:pPr>
+        <w:pStyle w:val="Normal"/>
+        <w:rPr>
+          <w:rFonts w:ascii="Courier 10 Pitch" w:hAnsi="Courier 10 Pitch"/>
+          <w:sz w:val="36"/>
+          <w:szCs w:val="36"/>
+        </w:rPr>
+      </w:pPr>
+      <w:r>
+        <w:rPr>
+          <w:rFonts w:ascii="Courier 10 Pitch" w:hAnsi="Courier 10 Pitch"/>
+          <w:sz w:val="36"/>
+          <w:szCs w:val="36"/>
+        </w:rPr>
+        <w:t>|AZ| A=shifted  Z=Alt-Shifted</w:t>
+      </w:r>
+    </w:p>
+    <w:p>
+      <w:pPr>
+        <w:pStyle w:val="Normal"/>
+        <w:rPr>
+          <w:rFonts w:ascii="Courier 10 Pitch" w:hAnsi="Courier 10 Pitch"/>
+          <w:sz w:val="36"/>
+          <w:szCs w:val="36"/>
+        </w:rPr>
+      </w:pPr>
+      <w:r>
+        <w:rPr>
+          <w:rFonts w:ascii="Courier 10 Pitch" w:hAnsi="Courier 10 Pitch"/>
+          <w:sz w:val="36"/>
+          <w:szCs w:val="36"/>
+        </w:rPr>
+        <w:t>|az| a=normal   z=Alt or AltGr</w:t>
+      </w:r>
+    </w:p>
+    <w:p>
+      <w:pPr>
+        <w:pStyle w:val="Normal"/>
+        <w:rPr>
+          <w:rFonts w:ascii="Courier 10 Pitch" w:hAnsi="Courier 10 Pitch"/>
+          <w:sz w:val="36"/>
+          <w:szCs w:val="36"/>
+        </w:rPr>
+      </w:pPr>
+      <w:r>
+        <w:rPr>
+          <w:rFonts w:ascii="Courier 10 Pitch" w:hAnsi="Courier 10 Pitch"/>
+          <w:sz w:val="36"/>
+          <w:szCs w:val="36"/>
+        </w:rPr>
+        <w:t xml:space="preserve"> </w:t>
+      </w:r>
+      <w:r>
+        <w:rPr>
+          <w:rFonts w:ascii="Courier 10 Pitch" w:hAnsi="Courier 10 Pitch"/>
+          <w:sz w:val="36"/>
+          <w:szCs w:val="36"/>
+        </w:rPr>
+        <w:t>__ __ __ __ __ __ __ __ __ __ __ __ __ __ ____</w:t>
+      </w:r>
+    </w:p>
+    <w:p>
+      <w:pPr>
+        <w:pStyle w:val="Normal"/>
+        <w:rPr>
+          <w:rFonts w:ascii="Courier 10 Pitch" w:hAnsi="Courier 10 Pitch"/>
+          <w:sz w:val="36"/>
+          <w:szCs w:val="36"/>
+        </w:rPr>
+      </w:pPr>
+      <w:r>
+        <w:rPr>
+          <w:rFonts w:ascii="Courier 10 Pitch" w:hAnsi="Courier 10 Pitch"/>
+          <w:sz w:val="36"/>
+          <w:szCs w:val="36"/>
+        </w:rPr>
+        <w:t>|¬ |!¡|" |£ |$ |% |^ |&amp; |* |( |) |_ |+ |~ |    |</w:t>
+      </w:r>
+    </w:p>
+    <w:p>
+      <w:pPr>
+        <w:pStyle w:val="Normal"/>
+        <w:rPr>
+          <w:rFonts w:ascii="Courier 10 Pitch" w:hAnsi="Courier 10 Pitch"/>
+          <w:sz w:val="36"/>
+          <w:szCs w:val="36"/>
+        </w:rPr>
+      </w:pPr>
+      <w:r>
+        <w:rPr>
+          <w:rFonts w:ascii="Courier 10 Pitch" w:hAnsi="Courier 10 Pitch"/>
+          <w:sz w:val="36"/>
+          <w:szCs w:val="36"/>
+        </w:rPr>
+        <w:t>|`¦|1 |2 |3 |4€|5 |6 |7 |8 |9 |0 |- |= |# |Back|</w:t>
+      </w:r>
+    </w:p>
+    <w:p>
+      <w:pPr>
+        <w:pStyle w:val="Normal"/>
+        <w:rPr>
+          <w:rFonts w:ascii="Courier 10 Pitch" w:hAnsi="Courier 10 Pitch"/>
+          <w:sz w:val="36"/>
+          <w:szCs w:val="36"/>
+        </w:rPr>
+      </w:pPr>
+      <w:r>
+        <w:rPr>
+          <w:rFonts w:ascii="Courier 10 Pitch" w:hAnsi="Courier 10 Pitch"/>
+          <w:sz w:val="36"/>
+          <w:szCs w:val="36"/>
+        </w:rPr>
+        <w:t xml:space="preserve"> </w:t>
+      </w:r>
+      <w:r>
+        <w:rPr>
+          <w:rFonts w:ascii="Courier 10 Pitch" w:hAnsi="Courier 10 Pitch"/>
+          <w:sz w:val="36"/>
+          <w:szCs w:val="36"/>
+        </w:rPr>
+        <w:t>____ __ __ __ __ __ __ __ __ __ __ __ __ _____</w:t>
+      </w:r>
+    </w:p>
+    <w:p>
+      <w:pPr>
+        <w:pStyle w:val="Normal"/>
+        <w:rPr>
+          <w:rFonts w:ascii="Courier 10 Pitch" w:hAnsi="Courier 10 Pitch"/>
+          <w:sz w:val="36"/>
+          <w:szCs w:val="36"/>
+        </w:rPr>
+      </w:pPr>
+      <w:r>
+        <w:rPr>
+          <w:rFonts w:ascii="Courier 10 Pitch" w:hAnsi="Courier 10 Pitch"/>
+          <w:sz w:val="36"/>
+          <w:szCs w:val="36"/>
+        </w:rPr>
+        <w:t>|    |Q |W |EÉ|R |T |Y |UÚ|IÍ|OÓ|P |{ |} |     |</w:t>
+      </w:r>
+    </w:p>
+    <w:p>
+      <w:pPr>
+        <w:pStyle w:val="Normal"/>
+        <w:rPr>
+          <w:rFonts w:ascii="Courier 10 Pitch" w:hAnsi="Courier 10 Pitch"/>
+          <w:sz w:val="36"/>
+          <w:szCs w:val="36"/>
+        </w:rPr>
+      </w:pPr>
+      <w:r>
+        <w:rPr>
+          <w:rFonts w:ascii="Courier 10 Pitch" w:hAnsi="Courier 10 Pitch"/>
+          <w:sz w:val="36"/>
+          <w:szCs w:val="36"/>
+        </w:rPr>
+        <w:t>|Tab |q |w |eé|r®|t™|y |uú|ií|oó|p |[ |] |Enter|</w:t>
+      </w:r>
+    </w:p>
+    <w:p>
+      <w:pPr>
+        <w:pStyle w:val="Normal"/>
+        <w:rPr>
+          <w:rFonts w:ascii="Courier 10 Pitch" w:hAnsi="Courier 10 Pitch"/>
+          <w:sz w:val="36"/>
+          <w:szCs w:val="36"/>
+        </w:rPr>
+      </w:pPr>
+      <w:r>
+        <w:rPr>
+          <w:rFonts w:ascii="Courier 10 Pitch" w:hAnsi="Courier 10 Pitch"/>
+          <w:sz w:val="36"/>
+          <w:szCs w:val="36"/>
+        </w:rPr>
+        <w:t xml:space="preserve"> </w:t>
+      </w:r>
+      <w:r>
+        <w:rPr>
+          <w:rFonts w:ascii="Courier 10 Pitch" w:hAnsi="Courier 10 Pitch"/>
+          <w:sz w:val="36"/>
+          <w:szCs w:val="36"/>
+        </w:rPr>
+        <w:t>_____ __ __ __ __ __ __ __ __ __ __ __ __     |</w:t>
+      </w:r>
+    </w:p>
+    <w:p>
+      <w:pPr>
+        <w:pStyle w:val="Normal"/>
+        <w:rPr>
+          <w:rFonts w:ascii="Courier 10 Pitch" w:hAnsi="Courier 10 Pitch"/>
+          <w:sz w:val="36"/>
+          <w:szCs w:val="36"/>
+        </w:rPr>
+      </w:pPr>
+      <w:r>
+        <w:rPr>
+          <w:rFonts w:ascii="Courier 10 Pitch" w:hAnsi="Courier 10 Pitch"/>
+          <w:sz w:val="36"/>
+          <w:szCs w:val="36"/>
+        </w:rPr>
+        <w:t>|Caps |AÁ|S |D |F |G |H |J |K |L |: |@ |       |</w:t>
+      </w:r>
+    </w:p>
+    <w:p>
+      <w:pPr>
+        <w:pStyle w:val="Normal"/>
+        <w:rPr>
+          <w:rFonts w:ascii="Courier 10 Pitch" w:hAnsi="Courier 10 Pitch"/>
+          <w:sz w:val="36"/>
+          <w:szCs w:val="36"/>
+        </w:rPr>
+      </w:pPr>
+      <w:r>
+        <w:rPr>
+          <w:rFonts w:ascii="Courier 10 Pitch" w:hAnsi="Courier 10 Pitch"/>
+          <w:sz w:val="36"/>
+          <w:szCs w:val="36"/>
+        </w:rPr>
+        <w:t>|Lock |aá|s |d |f |g |h |j |k |l |; |’ |       |</w:t>
+      </w:r>
+    </w:p>
+    <w:p>
+      <w:pPr>
+        <w:pStyle w:val="Normal"/>
+        <w:rPr>
+          <w:rFonts w:ascii="Courier 10 Pitch" w:hAnsi="Courier 10 Pitch"/>
+          <w:sz w:val="36"/>
+          <w:szCs w:val="36"/>
+        </w:rPr>
+      </w:pPr>
+      <w:r>
+        <w:rPr>
+          <w:rFonts w:ascii="Courier 10 Pitch" w:hAnsi="Courier 10 Pitch"/>
+          <w:sz w:val="36"/>
+          <w:szCs w:val="36"/>
+        </w:rPr>
+        <w:t xml:space="preserve"> </w:t>
+      </w:r>
+      <w:r>
+        <w:rPr>
+          <w:rFonts w:ascii="Courier 10 Pitch" w:hAnsi="Courier 10 Pitch"/>
+          <w:sz w:val="36"/>
+          <w:szCs w:val="36"/>
+        </w:rPr>
+        <w:t>_____ __ __ __ __ __ __ __ __ __ __ __________</w:t>
+      </w:r>
+    </w:p>
+    <w:p>
+      <w:pPr>
+        <w:pStyle w:val="Normal"/>
+        <w:rPr>
+          <w:rFonts w:ascii="Courier 10 Pitch" w:hAnsi="Courier 10 Pitch"/>
+          <w:sz w:val="36"/>
+          <w:szCs w:val="36"/>
+        </w:rPr>
+      </w:pPr>
+      <w:r>
+        <w:rPr>
+          <w:rFonts w:ascii="Courier 10 Pitch" w:hAnsi="Courier 10 Pitch"/>
+          <w:sz w:val="36"/>
+          <w:szCs w:val="36"/>
+        </w:rPr>
+        <w:t>|     |Z |X |C |V |B |N |M |&lt; |&gt; |? |          |</w:t>
+      </w:r>
+    </w:p>
+    <w:p>
+      <w:pPr>
+        <w:pStyle w:val="Normal"/>
+        <w:rPr>
+          <w:rFonts w:ascii="Courier 10 Pitch" w:hAnsi="Courier 10 Pitch"/>
+          <w:sz w:val="36"/>
+          <w:szCs w:val="36"/>
+        </w:rPr>
+      </w:pPr>
+      <w:r>
+        <w:rPr>
+          <w:rFonts w:ascii="Courier 10 Pitch" w:hAnsi="Courier 10 Pitch"/>
+          <w:sz w:val="36"/>
+          <w:szCs w:val="36"/>
+        </w:rPr>
+        <w:t>|Shift|z |x |c |v |b |n |m |, |. |/ |Shift     |</w:t>
+      </w:r>
+    </w:p>
+    <w:p>
+      <w:pPr>
+        <w:pStyle w:val="Normal"/>
+        <w:rPr>
+          <w:rFonts w:ascii="Courier 10 Pitch" w:hAnsi="Courier 10 Pitch"/>
+          <w:sz w:val="36"/>
+          <w:szCs w:val="36"/>
+        </w:rPr>
+      </w:pPr>
+      <w:r>
+        <w:rPr>
+          <w:rFonts w:ascii="Courier 10 Pitch" w:hAnsi="Courier 10 Pitch"/>
+          <w:sz w:val="36"/>
+          <w:szCs w:val="36"/>
+        </w:rPr>
+        <w:t xml:space="preserve"> </w:t>
+      </w:r>
+      <w:r>
+        <w:rPr>
+          <w:rFonts w:ascii="Courier 10 Pitch" w:hAnsi="Courier 10 Pitch"/>
+          <w:sz w:val="36"/>
+          <w:szCs w:val="36"/>
+        </w:rPr>
+        <w:t>____ ___ ___ ________________ ___ ___ ___ ____</w:t>
+      </w:r>
+    </w:p>
+    <w:p>
+      <w:pPr>
+        <w:pStyle w:val="Normal"/>
+        <w:rPr>
+          <w:rFonts w:ascii="Courier 10 Pitch" w:hAnsi="Courier 10 Pitch"/>
+          <w:sz w:val="36"/>
+          <w:szCs w:val="36"/>
+        </w:rPr>
+      </w:pPr>
+      <w:r>
+        <w:rPr>
+          <w:rFonts w:ascii="Courier 10 Pitch" w:hAnsi="Courier 10 Pitch"/>
+          <w:sz w:val="36"/>
+          <w:szCs w:val="36"/>
+        </w:rPr>
+        <w:t>|    |   |   |                |Alt|   |Me |    |</w:t>
+      </w:r>
+    </w:p>
+    <w:p>
+      <w:pPr>
+        <w:pStyle w:val="Normal"/>
+        <w:rPr>
+          <w:rFonts w:ascii="Courier 10 Pitch" w:hAnsi="Courier 10 Pitch"/>
+          <w:sz w:val="36"/>
+          <w:szCs w:val="36"/>
+        </w:rPr>
+      </w:pPr>
+      <w:r>
+        <w:rPr>
+          <w:rFonts w:ascii="Courier 10 Pitch" w:hAnsi="Courier 10 Pitch"/>
+          <w:sz w:val="36"/>
+          <w:szCs w:val="36"/>
+        </w:rPr>
+        <w:t>|Ctrl|Win|Alt|                |Gr |Win|nu |Ctrl|</w:t>
       </w:r>
     </w:p>
     <w:sectPr>
@@ -1608,7 +2016,7 @@
     </w:r>
     <w:r>
       <w:pict>
-        <v:rect strokecolor="#000000" strokeweight="0pt" style="position:absolute;width:841.9pt;height:21pt;mso-wrap-distance-left:9pt;mso-wrap-distance-right:9pt;mso-wrap-distance-top:0pt;mso-wrap-distance-bottom:0pt;margin-top:15pt;margin-left:0.05pt">
+        <v:rect fillcolor="#FFFFFF" strokecolor="#000000" strokeweight="0pt" style="position:absolute;width:841.9pt;height:21pt;mso-wrap-distance-left:9pt;mso-wrap-distance-right:9pt;mso-wrap-distance-top:0pt;mso-wrap-distance-bottom:0pt;margin-top:15pt;margin-left:0.05pt">
           <v:textbox inset="0.277777777777778in,0in,0.1in,0in">
             <w:txbxContent>
               <w:p>
@@ -1654,15 +2062,13 @@
     <w:pPr>
       <w:widowControl/>
       <w:suppressAutoHyphens w:val="true"/>
-      <w:kinsoku w:val="true"/>
-      <w:overflowPunct w:val="true"/>
-      <w:autoSpaceDE w:val="true"/>
+      <w:overflowPunct w:val="false"/>
       <w:bidi w:val="0"/>
       <w:jc w:val="left"/>
     </w:pPr>
     <w:rPr>
       <w:rFonts w:ascii="Calibri" w:hAnsi="Calibri" w:eastAsia="Droid Sans Fallback" w:cs="Calibri"/>
-      <w:color w:val="auto"/>
+      <w:color w:val="00000A"/>
       <w:sz w:val="24"/>
       <w:szCs w:val="24"/>
       <w:lang w:val="en-GB" w:eastAsia="en-US" w:bidi="ar-SA"/>

</xml_diff>